<commit_message>
Finish Naive Bayes in Udemy MLAZ
</commit_message>
<xml_diff>
--- a/MachineLearning/Udemy/MLAZ/12_NaiveBayes/BayesIntuition.docx
+++ b/MachineLearning/Udemy/MLAZ/12_NaiveBayes/BayesIntuition.docx
@@ -88,7 +88,15 @@
         <w:ind w:left="720"/>
       </w:pPr>
       <w:r>
-        <w:t xml:space="preserve">Mach1 = 30 wrenches/hr </w:t>
+        <w:t>Mach1 = 30 wrenches/</w:t>
+      </w:r>
+      <w:proofErr w:type="spellStart"/>
+      <w:r>
+        <w:t>hr</w:t>
+      </w:r>
+      <w:proofErr w:type="spellEnd"/>
+      <w:r>
+        <w:t xml:space="preserve"> </w:t>
       </w:r>
       <w:r>
         <w:sym w:font="Wingdings" w:char="F0E0"/>
@@ -107,11 +115,13 @@
         <w:ind w:left="720"/>
       </w:pPr>
       <w:r>
-        <w:t>Mach2 = 2</w:t>
-      </w:r>
-      <w:r>
-        <w:t>0 wrenches/hr</w:t>
-      </w:r>
+        <w:t>Mach2 = 20 wrenches/</w:t>
+      </w:r>
+      <w:proofErr w:type="spellStart"/>
+      <w:r>
+        <w:t>hr</w:t>
+      </w:r>
+      <w:proofErr w:type="spellEnd"/>
       <w:r>
         <w:t xml:space="preserve"> </w:t>
       </w:r>
@@ -714,10 +724,231 @@
       <w:r>
         <w:t xml:space="preserve">walks </w:t>
       </w:r>
+      <w:r>
+        <w:t>to work</w:t>
+      </w:r>
+    </w:p>
+    <w:p>
+      <w:pPr>
+        <w:pStyle w:val="ListBullet"/>
+        <w:numPr>
+          <w:ilvl w:val="0"/>
+          <w:numId w:val="0"/>
+        </w:numPr>
+        <w:ind w:left="360" w:hanging="360"/>
+      </w:pPr>
+    </w:p>
+    <w:p>
+      <w:pPr>
+        <w:pStyle w:val="ListBullet"/>
+      </w:pPr>
+      <w:r>
+        <w:t xml:space="preserve">Why “Naïve”? </w:t>
+      </w:r>
+    </w:p>
+    <w:p>
+      <w:pPr>
+        <w:pStyle w:val="ListBullet"/>
+        <w:tabs>
+          <w:tab w:val="clear" w:pos="360"/>
+          <w:tab w:val="num" w:pos="720"/>
+        </w:tabs>
+        <w:ind w:left="720"/>
+      </w:pPr>
+      <w:r>
+        <w:t>b/c it requires some independence assumptions, from the Bayes’ Theorem</w:t>
+      </w:r>
+    </w:p>
+    <w:p>
+      <w:pPr>
+        <w:pStyle w:val="ListBullet"/>
+        <w:tabs>
+          <w:tab w:val="clear" w:pos="360"/>
+          <w:tab w:val="num" w:pos="720"/>
+        </w:tabs>
+        <w:ind w:left="720"/>
+      </w:pPr>
+      <w:r>
+        <w:t>Since these are oftentimes not correct, we says it’s naïve to assume our assumptions our correct</w:t>
+      </w:r>
+    </w:p>
+    <w:p>
+      <w:pPr>
+        <w:pStyle w:val="ListBullet"/>
+        <w:tabs>
+          <w:tab w:val="clear" w:pos="360"/>
+          <w:tab w:val="num" w:pos="720"/>
+        </w:tabs>
+        <w:ind w:left="720"/>
+      </w:pPr>
+      <w:r>
+        <w:t>Ex: Naïve Bayes assume age and salary are independent, which usually is not the case IRL</w:t>
+      </w:r>
+    </w:p>
+    <w:p>
+      <w:pPr>
+        <w:pStyle w:val="ListBullet"/>
+        <w:tabs>
+          <w:tab w:val="clear" w:pos="360"/>
+          <w:tab w:val="num" w:pos="720"/>
+        </w:tabs>
+        <w:ind w:left="720"/>
+      </w:pPr>
+      <w:r>
+        <w:t xml:space="preserve">We can’t </w:t>
+      </w:r>
+      <w:r>
+        <w:rPr>
+          <w:i/>
+        </w:rPr>
+        <w:t>really</w:t>
+      </w:r>
+      <w:r>
+        <w:t xml:space="preserve"> apply Bayes’ Theorem since there’s some correlation, but we call the algorithm naïve b/c oftentimes its applied to variable/features that are NOT independent</w:t>
+      </w:r>
+    </w:p>
+    <w:p>
+      <w:pPr>
+        <w:pStyle w:val="ListBullet"/>
+      </w:pPr>
+      <w:r>
+        <w:t>Remember, P(X) = probability a randomly selected DP from the dataset will exhibit feature values similar to the new DP being added</w:t>
+      </w:r>
+    </w:p>
+    <w:p>
+      <w:pPr>
+        <w:pStyle w:val="ListBullet"/>
+        <w:tabs>
+          <w:tab w:val="clear" w:pos="360"/>
+          <w:tab w:val="num" w:pos="720"/>
+        </w:tabs>
+        <w:ind w:left="720"/>
+      </w:pPr>
+      <w:r>
+        <w:rPr>
+          <w:noProof/>
+        </w:rPr>
+        <w:drawing>
+          <wp:inline distT="0" distB="0" distL="0" distR="0" wp14:anchorId="357B2746" wp14:editId="69690039">
+            <wp:extent cx="2429738" cy="1388533"/>
+            <wp:effectExtent l="0" t="0" r="8890" b="2540"/>
+            <wp:docPr id="2" name="Picture 2"/>
+            <wp:cNvGraphicFramePr>
+              <a:graphicFrameLocks xmlns:a="http://schemas.openxmlformats.org/drawingml/2006/main" noChangeAspect="1"/>
+            </wp:cNvGraphicFramePr>
+            <a:graphic xmlns:a="http://schemas.openxmlformats.org/drawingml/2006/main">
+              <a:graphicData uri="http://schemas.openxmlformats.org/drawingml/2006/picture">
+                <pic:pic xmlns:pic="http://schemas.openxmlformats.org/drawingml/2006/picture">
+                  <pic:nvPicPr>
+                    <pic:cNvPr id="0" name=""/>
+                    <pic:cNvPicPr/>
+                  </pic:nvPicPr>
+                  <pic:blipFill>
+                    <a:blip r:embed="rId12"/>
+                    <a:stretch>
+                      <a:fillRect/>
+                    </a:stretch>
+                  </pic:blipFill>
+                  <pic:spPr>
+                    <a:xfrm>
+                      <a:off x="0" y="0"/>
+                      <a:ext cx="2430799" cy="1389139"/>
+                    </a:xfrm>
+                    <a:prstGeom prst="rect">
+                      <a:avLst/>
+                    </a:prstGeom>
+                  </pic:spPr>
+                </pic:pic>
+              </a:graphicData>
+            </a:graphic>
+          </wp:inline>
+        </w:drawing>
+      </w:r>
+      <w:r>
+        <w:t xml:space="preserve"> What is the likelihood of landing in the grey circle when we throw a new DP into the dataset</w:t>
+      </w:r>
+    </w:p>
+    <w:p>
+      <w:pPr>
+        <w:pStyle w:val="ListBullet"/>
+        <w:tabs>
+          <w:tab w:val="clear" w:pos="360"/>
+          <w:tab w:val="num" w:pos="720"/>
+        </w:tabs>
+        <w:ind w:left="720"/>
+      </w:pPr>
+      <w:r>
+        <w:t xml:space="preserve">We could remove this from out comparison </w:t>
+      </w:r>
+      <w:r>
+        <w:t>calculations</w:t>
+      </w:r>
+      <w:r>
+        <w:t xml:space="preserve"> since it</w:t>
+      </w:r>
+      <w:r>
+        <w:t>’</w:t>
+      </w:r>
+      <w:r>
+        <w:t xml:space="preserve">s in both sets, but </w:t>
+      </w:r>
+      <w:r>
+        <w:rPr>
+          <w:i/>
+        </w:rPr>
+        <w:t>only if comparing + NOT interested in actual values</w:t>
+      </w:r>
       <w:bookmarkStart w:id="0" w:name="_GoBack"/>
       <w:bookmarkEnd w:id="0"/>
-      <w:r>
-        <w:t>to work</w:t>
+    </w:p>
+    <w:p>
+      <w:pPr>
+        <w:pStyle w:val="ListBullet"/>
+        <w:tabs>
+          <w:tab w:val="clear" w:pos="360"/>
+          <w:tab w:val="num" w:pos="720"/>
+        </w:tabs>
+        <w:ind w:left="720"/>
+      </w:pPr>
+      <w:r>
+        <w:rPr>
+          <w:noProof/>
+        </w:rPr>
+        <w:drawing>
+          <wp:inline distT="0" distB="0" distL="0" distR="0" wp14:anchorId="78E536AC" wp14:editId="3AA6743F">
+            <wp:extent cx="4793082" cy="563802"/>
+            <wp:effectExtent l="0" t="0" r="0" b="8255"/>
+            <wp:docPr id="4" name="Picture 4"/>
+            <wp:cNvGraphicFramePr>
+              <a:graphicFrameLocks xmlns:a="http://schemas.openxmlformats.org/drawingml/2006/main" noChangeAspect="1"/>
+            </wp:cNvGraphicFramePr>
+            <a:graphic xmlns:a="http://schemas.openxmlformats.org/drawingml/2006/main">
+              <a:graphicData uri="http://schemas.openxmlformats.org/drawingml/2006/picture">
+                <pic:pic xmlns:pic="http://schemas.openxmlformats.org/drawingml/2006/picture">
+                  <pic:nvPicPr>
+                    <pic:cNvPr id="0" name=""/>
+                    <pic:cNvPicPr/>
+                  </pic:nvPicPr>
+                  <pic:blipFill>
+                    <a:blip r:embed="rId13"/>
+                    <a:stretch>
+                      <a:fillRect/>
+                    </a:stretch>
+                  </pic:blipFill>
+                  <pic:spPr>
+                    <a:xfrm>
+                      <a:off x="0" y="0"/>
+                      <a:ext cx="4826690" cy="567755"/>
+                    </a:xfrm>
+                    <a:prstGeom prst="rect">
+                      <a:avLst/>
+                    </a:prstGeom>
+                  </pic:spPr>
+                </pic:pic>
+              </a:graphicData>
+            </a:graphic>
+          </wp:inline>
+        </w:drawing>
       </w:r>
     </w:p>
     <w:p>
@@ -994,6 +1225,17 @@
       <w:szCs w:val="16"/>
     </w:rPr>
   </w:style>
+  <w:style w:type="paragraph" w:styleId="ListParagraph">
+    <w:name w:val="List Paragraph"/>
+    <w:basedOn w:val="Normal"/>
+    <w:uiPriority w:val="34"/>
+    <w:qFormat/>
+    <w:rsid w:val="00AB277B"/>
+    <w:pPr>
+      <w:ind w:left="720"/>
+      <w:contextualSpacing/>
+    </w:pPr>
+  </w:style>
 </w:styles>
 </file>
 
@@ -1226,6 +1468,17 @@
       <w:sz w:val="16"/>
       <w:szCs w:val="16"/>
     </w:rPr>
+  </w:style>
+  <w:style w:type="paragraph" w:styleId="ListParagraph">
+    <w:name w:val="List Paragraph"/>
+    <w:basedOn w:val="Normal"/>
+    <w:uiPriority w:val="34"/>
+    <w:qFormat/>
+    <w:rsid w:val="00AB277B"/>
+    <w:pPr>
+      <w:ind w:left="720"/>
+      <w:contextualSpacing/>
+    </w:pPr>
   </w:style>
 </w:styles>
 </file>

</xml_diff>

<commit_message>
Create training set for ranking algorithm of emails in ML4H
</commit_message>
<xml_diff>
--- a/MachineLearning/Udemy/MLAZ/12_NaiveBayes/BayesIntuition.docx
+++ b/MachineLearning/Udemy/MLAZ/12_NaiveBayes/BayesIntuition.docx
@@ -898,8 +898,6 @@
         </w:rPr>
         <w:t>only if comparing + NOT interested in actual values</w:t>
       </w:r>
-      <w:bookmarkStart w:id="0" w:name="_GoBack"/>
-      <w:bookmarkEnd w:id="0"/>
     </w:p>
     <w:p>
       <w:pPr>
@@ -954,7 +952,13 @@
     <w:p>
       <w:pPr>
         <w:pStyle w:val="ListBullet"/>
-      </w:pPr>
+        <w:numPr>
+          <w:ilvl w:val="0"/>
+          <w:numId w:val="0"/>
+        </w:numPr>
+      </w:pPr>
+      <w:bookmarkStart w:id="0" w:name="_GoBack"/>
+      <w:bookmarkEnd w:id="0"/>
     </w:p>
     <w:sectPr>
       <w:pgSz w:w="12240" w:h="15840"/>

</xml_diff>